<commit_message>
Documentation updated, added test documentation
</commit_message>
<xml_diff>
--- a/Demandware/Documentation/EDQ Commerce Cloud Integration Manual.docx
+++ b/Demandware/Documentation/EDQ Commerce Cloud Integration Manual.docx
@@ -90,14 +90,7 @@
           <w:sz w:val="28"/>
           <w:szCs w:val="28"/>
         </w:rPr>
-        <w:t>8</w:t>
-      </w:r>
-      <w:r>
-        <w:rPr>
-          <w:sz w:val="28"/>
-          <w:szCs w:val="28"/>
-        </w:rPr>
-        <w:t>.0</w:t>
+        <w:t>9.1</w:t>
       </w:r>
       <w:r>
         <w:rPr>
@@ -2494,15 +2487,7 @@
         <w:t>billing and address touchpoints</w:t>
       </w:r>
       <w:r>
-        <w:t xml:space="preserve">; this cartridge supports both </w:t>
-      </w:r>
-      <w:proofErr w:type="spellStart"/>
-      <w:r>
-        <w:t>SiteGenesis</w:t>
-      </w:r>
-      <w:proofErr w:type="spellEnd"/>
-      <w:r>
-        <w:t xml:space="preserve"> (SGJC) and Storefront (SFRA) workflows.</w:t>
+        <w:t>; this cartridge supports both SiteGenesis (SGJC) and Storefront (SFRA) workflows.</w:t>
       </w:r>
     </w:p>
     <w:p>
@@ -2545,13 +2530,8 @@
       <w:r>
         <w:t xml:space="preserve">support; </w:t>
       </w:r>
-      <w:proofErr w:type="gramStart"/>
-      <w:r>
-        <w:t>this libraries</w:t>
-      </w:r>
-      <w:proofErr w:type="gramEnd"/>
-      <w:r>
-        <w:t xml:space="preserve"> </w:t>
+      <w:r>
+        <w:t xml:space="preserve">this libraries </w:t>
       </w:r>
       <w:r>
         <w:t xml:space="preserve">let you </w:t>
@@ -2782,15 +2762,7 @@
         <w:t>engine</w:t>
       </w:r>
       <w:r>
-        <w:t xml:space="preserve"> will verify your email </w:t>
-      </w:r>
-      <w:proofErr w:type="gramStart"/>
-      <w:r>
-        <w:t>at the moment</w:t>
-      </w:r>
-      <w:proofErr w:type="gramEnd"/>
-      <w:r>
-        <w:t xml:space="preserve"> </w:t>
+        <w:t xml:space="preserve"> will verify your email at the moment </w:t>
       </w:r>
       <w:r>
         <w:t xml:space="preserve">you finish typing down your email in the email field box and once </w:t>
@@ -3213,7 +3185,7 @@
                 <v:shape id="_x0000_i1025" type="#_x0000_t75" style="width:16.1pt;height:15.05pt" o:ole="">
                   <v:imagedata r:id="rId11" o:title=""/>
                 </v:shape>
-                <o:OLEObject Type="Embed" ProgID="PBrush" ShapeID="_x0000_i1025" DrawAspect="Content" ObjectID="_1611029865" r:id="rId12"/>
+                <o:OLEObject Type="Embed" ProgID="PBrush" ShapeID="_x0000_i1025" DrawAspect="Content" ObjectID="_1611031121" r:id="rId12"/>
               </w:object>
             </w:r>
           </w:p>
@@ -3265,7 +3237,7 @@
                 <v:shape id="_x0000_i1026" type="#_x0000_t75" style="width:15.05pt;height:16.1pt" o:ole="">
                   <v:imagedata r:id="rId13" o:title=""/>
                 </v:shape>
-                <o:OLEObject Type="Embed" ProgID="PBrush" ShapeID="_x0000_i1026" DrawAspect="Content" ObjectID="_1611029866" r:id="rId14"/>
+                <o:OLEObject Type="Embed" ProgID="PBrush" ShapeID="_x0000_i1026" DrawAspect="Content" ObjectID="_1611031122" r:id="rId14"/>
               </w:object>
             </w:r>
           </w:p>
@@ -3367,15 +3339,7 @@
         <w:t>phone</w:t>
       </w:r>
       <w:r>
-        <w:t xml:space="preserve"> </w:t>
-      </w:r>
-      <w:proofErr w:type="gramStart"/>
-      <w:r>
-        <w:t>at the moment</w:t>
-      </w:r>
-      <w:proofErr w:type="gramEnd"/>
-      <w:r>
-        <w:t xml:space="preserve"> you finish typing down your </w:t>
+        <w:t xml:space="preserve"> at the moment you finish typing down your </w:t>
       </w:r>
       <w:r>
         <w:t>phone</w:t>
@@ -3826,7 +3790,7 @@
                 <v:shape id="_x0000_i1027" type="#_x0000_t75" style="width:16.1pt;height:15.05pt" o:ole="">
                   <v:imagedata r:id="rId11" o:title=""/>
                 </v:shape>
-                <o:OLEObject Type="Embed" ProgID="PBrush" ShapeID="_x0000_i1027" DrawAspect="Content" ObjectID="_1611029867" r:id="rId17"/>
+                <o:OLEObject Type="Embed" ProgID="PBrush" ShapeID="_x0000_i1027" DrawAspect="Content" ObjectID="_1611031123" r:id="rId17"/>
               </w:object>
             </w:r>
           </w:p>
@@ -3872,7 +3836,7 @@
                 <v:shape id="_x0000_i1028" type="#_x0000_t75" style="width:15.05pt;height:16.1pt" o:ole="">
                   <v:imagedata r:id="rId13" o:title=""/>
                 </v:shape>
-                <o:OLEObject Type="Embed" ProgID="PBrush" ShapeID="_x0000_i1028" DrawAspect="Content" ObjectID="_1611029868" r:id="rId18"/>
+                <o:OLEObject Type="Embed" ProgID="PBrush" ShapeID="_x0000_i1028" DrawAspect="Content" ObjectID="_1611031124" r:id="rId18"/>
               </w:object>
             </w:r>
           </w:p>
@@ -4824,13 +4788,8 @@
         <w:ind w:firstLine="360"/>
         <w:jc w:val="both"/>
       </w:pPr>
-      <w:proofErr w:type="spellStart"/>
-      <w:r>
-        <w:t>SiteGenesis</w:t>
-      </w:r>
-      <w:proofErr w:type="spellEnd"/>
-      <w:r>
-        <w:t xml:space="preserve"> (SGJC)</w:t>
+      <w:r>
+        <w:t>SiteGenesis (SGJC)</w:t>
       </w:r>
     </w:p>
     <w:p>
@@ -5575,14 +5534,12 @@
       <w:r>
         <w:t>Look for your “</w:t>
       </w:r>
-      <w:proofErr w:type="spellStart"/>
       <w:r>
         <w:rPr>
           <w:b/>
         </w:rPr>
         <w:t>site_name</w:t>
       </w:r>
-      <w:proofErr w:type="spellEnd"/>
       <w:r>
         <w:t>” and select it.</w:t>
       </w:r>
@@ -5623,43 +5580,10 @@
         <w:rPr>
           <w:b/>
         </w:rPr>
-        <w:t>“</w:t>
-      </w:r>
-      <w:proofErr w:type="spellStart"/>
-      <w:r>
-        <w:rPr>
-          <w:b/>
-        </w:rPr>
-        <w:t>Experian_EDQ_SGJC</w:t>
-      </w:r>
-      <w:proofErr w:type="spellEnd"/>
-      <w:r>
-        <w:rPr>
-          <w:b/>
-        </w:rPr>
-        <w:t>”</w:t>
-      </w:r>
-      <w:r>
-        <w:t xml:space="preserve"> (for </w:t>
-      </w:r>
-      <w:proofErr w:type="spellStart"/>
-      <w:r>
-        <w:t>SiteGenesis</w:t>
-      </w:r>
-      <w:proofErr w:type="spellEnd"/>
-      <w:r>
-        <w:t xml:space="preserve">; if your using SFRA use </w:t>
-      </w:r>
-      <w:proofErr w:type="spellStart"/>
-      <w:r>
-        <w:t>Experian_EDQ_</w:t>
-      </w:r>
-      <w:r>
-        <w:t>SFRA</w:t>
-      </w:r>
-      <w:proofErr w:type="spellEnd"/>
-      <w:r>
-        <w:t>)</w:t>
+        <w:t>“Experian_EDQ_SGJC”</w:t>
+      </w:r>
+      <w:r>
+        <w:t xml:space="preserve"> (for SiteGenesis; if your using SFRA use Experian_EDQ_SFRA)</w:t>
       </w:r>
       <w:r>
         <w:t xml:space="preserve"> into the “</w:t>
@@ -5671,12 +5595,7 @@
         <w:t>Cartridges</w:t>
       </w:r>
       <w:r>
-        <w:t xml:space="preserve">” </w:t>
-      </w:r>
-      <w:bookmarkStart w:id="15" w:name="_GoBack"/>
-      <w:bookmarkEnd w:id="15"/>
-      <w:r>
-        <w:t>input-box (c</w:t>
+        <w:t>” input-box (c</w:t>
       </w:r>
       <w:r>
         <w:t>artridges take preference from left to right</w:t>
@@ -5782,7 +5701,7 @@
           <w:szCs w:val="22"/>
         </w:rPr>
       </w:pPr>
-      <w:bookmarkStart w:id="16" w:name="_Toc357255"/>
+      <w:bookmarkStart w:id="15" w:name="_Toc357255"/>
       <w:r>
         <w:rPr>
           <w:rFonts w:asciiTheme="minorHAnsi" w:hAnsiTheme="minorHAnsi"/>
@@ -5828,7 +5747,7 @@
         </w:rPr>
         <w:t>references</w:t>
       </w:r>
-      <w:bookmarkEnd w:id="16"/>
+      <w:bookmarkEnd w:id="15"/>
     </w:p>
     <w:p>
       <w:pPr>
@@ -6105,7 +6024,7 @@
           <w:szCs w:val="22"/>
         </w:rPr>
       </w:pPr>
-      <w:bookmarkStart w:id="17" w:name="_Toc357256"/>
+      <w:bookmarkStart w:id="16" w:name="_Toc357256"/>
       <w:r>
         <w:rPr>
           <w:rFonts w:asciiTheme="minorHAnsi" w:hAnsiTheme="minorHAnsi"/>
@@ -6133,7 +6052,7 @@
         </w:rPr>
         <w:t>Custom Code</w:t>
       </w:r>
-      <w:bookmarkEnd w:id="17"/>
+      <w:bookmarkEnd w:id="16"/>
     </w:p>
     <w:p>
       <w:pPr>
@@ -6145,7 +6064,7 @@
           <w:szCs w:val="22"/>
         </w:rPr>
       </w:pPr>
-      <w:bookmarkStart w:id="18" w:name="_Toc357257"/>
+      <w:bookmarkStart w:id="17" w:name="_Toc357257"/>
       <w:r>
         <w:rPr>
           <w:rFonts w:asciiTheme="minorHAnsi" w:hAnsiTheme="minorHAnsi"/>
@@ -6164,7 +6083,6 @@
         </w:rPr>
         <w:t xml:space="preserve">.1 </w:t>
       </w:r>
-      <w:proofErr w:type="spellStart"/>
       <w:r>
         <w:rPr>
           <w:rFonts w:asciiTheme="minorHAnsi" w:hAnsiTheme="minorHAnsi"/>
@@ -6181,9 +6099,8 @@
           <w:sz w:val="22"/>
           <w:szCs w:val="22"/>
         </w:rPr>
-        <w:t>itegenesis</w:t>
-      </w:r>
-      <w:proofErr w:type="spellEnd"/>
+        <w:t xml:space="preserve">itegenesis </w:t>
+      </w:r>
       <w:r>
         <w:rPr>
           <w:rFonts w:asciiTheme="minorHAnsi" w:hAnsiTheme="minorHAnsi"/>
@@ -6191,7 +6108,7 @@
           <w:sz w:val="22"/>
           <w:szCs w:val="22"/>
         </w:rPr>
-        <w:t xml:space="preserve"> </w:t>
+        <w:t>J</w:t>
       </w:r>
       <w:r>
         <w:rPr>
@@ -6200,7 +6117,7 @@
           <w:sz w:val="22"/>
           <w:szCs w:val="22"/>
         </w:rPr>
-        <w:t>J</w:t>
+        <w:t xml:space="preserve">avaScript </w:t>
       </w:r>
       <w:r>
         <w:rPr>
@@ -6209,7 +6126,7 @@
           <w:sz w:val="22"/>
           <w:szCs w:val="22"/>
         </w:rPr>
-        <w:t xml:space="preserve">avaScript </w:t>
+        <w:t>C</w:t>
       </w:r>
       <w:r>
         <w:rPr>
@@ -6218,18 +6135,9 @@
           <w:sz w:val="22"/>
           <w:szCs w:val="22"/>
         </w:rPr>
-        <w:t>C</w:t>
-      </w:r>
-      <w:r>
-        <w:rPr>
-          <w:rFonts w:asciiTheme="minorHAnsi" w:hAnsiTheme="minorHAnsi"/>
-          <w:b/>
-          <w:sz w:val="22"/>
-          <w:szCs w:val="22"/>
-        </w:rPr>
         <w:t>ontroller</w:t>
       </w:r>
-      <w:bookmarkEnd w:id="18"/>
+      <w:bookmarkEnd w:id="17"/>
     </w:p>
     <w:p>
       <w:pPr>
@@ -6244,20 +6152,7 @@
           <w:b/>
         </w:rPr>
         <w:tab/>
-      </w:r>
-      <w:proofErr w:type="spellStart"/>
-      <w:r>
-        <w:rPr>
-          <w:b/>
-        </w:rPr>
-        <w:t>EDQHeaders</w:t>
-      </w:r>
-      <w:proofErr w:type="spellEnd"/>
-      <w:r>
-        <w:rPr>
-          <w:b/>
-        </w:rPr>
-        <w:t xml:space="preserve"> integration</w:t>
+        <w:t>EDQHeaders integration</w:t>
       </w:r>
     </w:p>
     <w:p>
@@ -6270,15 +6165,7 @@
         <w:jc w:val="both"/>
       </w:pPr>
       <w:r>
-        <w:t xml:space="preserve">Go to your </w:t>
-      </w:r>
-      <w:proofErr w:type="spellStart"/>
-      <w:r>
-        <w:t>SiteGenesis</w:t>
-      </w:r>
-      <w:proofErr w:type="spellEnd"/>
-      <w:r>
-        <w:t xml:space="preserve"> core cartridge and open the template located in templates </w:t>
+        <w:t xml:space="preserve">Go to your SiteGenesis core cartridge and open the template located in templates </w:t>
       </w:r>
       <w:r>
         <w:sym w:font="Wingdings" w:char="F0E0"/>
@@ -6322,16 +6209,9 @@
       <w:r>
         <w:t xml:space="preserve"> </w:t>
       </w:r>
-      <w:proofErr w:type="spellStart"/>
-      <w:r>
-        <w:t>htmlhead_</w:t>
-      </w:r>
-      <w:proofErr w:type="gramStart"/>
-      <w:r>
-        <w:t>UI.isml</w:t>
-      </w:r>
-      <w:proofErr w:type="spellEnd"/>
-      <w:proofErr w:type="gramEnd"/>
+      <w:r>
+        <w:t>htmlhead_UI.isml</w:t>
+      </w:r>
       <w:r>
         <w:t xml:space="preserve"> </w:t>
       </w:r>
@@ -6348,16 +6228,9 @@
       <w:r>
         <w:t>Copy the next header line at the end of the file “</w:t>
       </w:r>
-      <w:proofErr w:type="spellStart"/>
-      <w:r>
-        <w:t>htmlhead_</w:t>
-      </w:r>
-      <w:proofErr w:type="gramStart"/>
-      <w:r>
-        <w:t>UI.isml</w:t>
-      </w:r>
-      <w:proofErr w:type="spellEnd"/>
-      <w:proofErr w:type="gramEnd"/>
+      <w:r>
+        <w:t>htmlhead_UI.isml</w:t>
+      </w:r>
       <w:r>
         <w:t xml:space="preserve">” file </w:t>
       </w:r>
@@ -6371,7 +6244,6 @@
         </w:rPr>
         <w:t>&lt;</w:t>
       </w:r>
-      <w:proofErr w:type="spellStart"/>
       <w:r>
         <w:rPr>
           <w:rFonts w:ascii="Consolas" w:hAnsi="Consolas" w:cs="Consolas"/>
@@ -6382,7 +6254,6 @@
         </w:rPr>
         <w:t>isinclude</w:t>
       </w:r>
-      <w:proofErr w:type="spellEnd"/>
       <w:r>
         <w:rPr>
           <w:rFonts w:ascii="Consolas" w:hAnsi="Consolas" w:cs="Consolas"/>
@@ -6431,20 +6302,8 @@
           <w:szCs w:val="20"/>
           <w:shd w:val="clear" w:color="auto" w:fill="E8F2FE"/>
         </w:rPr>
-        <w:t>EDQ/</w:t>
-      </w:r>
-      <w:proofErr w:type="spellStart"/>
-      <w:r>
-        <w:rPr>
-          <w:rFonts w:ascii="Consolas" w:hAnsi="Consolas" w:cs="Consolas"/>
-          <w:color w:val="1290C3"/>
-          <w:sz w:val="20"/>
-          <w:szCs w:val="20"/>
-          <w:shd w:val="clear" w:color="auto" w:fill="E8F2FE"/>
-        </w:rPr>
-        <w:t>EDQHeaders</w:t>
-      </w:r>
-      <w:proofErr w:type="spellEnd"/>
+        <w:t>EDQ/EDQHeaders</w:t>
+      </w:r>
       <w:r>
         <w:rPr>
           <w:rFonts w:ascii="Consolas" w:hAnsi="Consolas" w:cs="Consolas"/>
@@ -6536,20 +6395,7 @@
           <w:b/>
         </w:rPr>
         <w:tab/>
-      </w:r>
-      <w:proofErr w:type="spellStart"/>
-      <w:r>
-        <w:rPr>
-          <w:b/>
-        </w:rPr>
-        <w:t>EDQUnicorn</w:t>
-      </w:r>
-      <w:proofErr w:type="spellEnd"/>
-      <w:r>
-        <w:rPr>
-          <w:b/>
-        </w:rPr>
-        <w:t xml:space="preserve"> integration</w:t>
+        <w:t>EDQUnicorn integration</w:t>
       </w:r>
     </w:p>
     <w:p>
@@ -6563,15 +6409,7 @@
       </w:pPr>
       <w:r>
         <w:lastRenderedPageBreak/>
-        <w:t xml:space="preserve">Go to </w:t>
-      </w:r>
-      <w:proofErr w:type="spellStart"/>
-      <w:r>
-        <w:t>SiteGenesis</w:t>
-      </w:r>
-      <w:proofErr w:type="spellEnd"/>
-      <w:r>
-        <w:t xml:space="preserve"> core cartridge and open the template located in templates </w:t>
+        <w:t xml:space="preserve">Go to SiteGenesis core cartridge and open the template located in templates </w:t>
       </w:r>
       <w:r>
         <w:sym w:font="Wingdings" w:char="F0E0"/>
@@ -6603,11 +6441,9 @@
       <w:r>
         <w:t xml:space="preserve"> </w:t>
       </w:r>
-      <w:proofErr w:type="spellStart"/>
       <w:r>
         <w:t>addressbook</w:t>
       </w:r>
-      <w:proofErr w:type="spellEnd"/>
       <w:r>
         <w:t xml:space="preserve"> </w:t>
       </w:r>
@@ -6617,16 +6453,12 @@
       <w:r>
         <w:t xml:space="preserve"> </w:t>
       </w:r>
-      <w:proofErr w:type="spellStart"/>
-      <w:proofErr w:type="gramStart"/>
       <w:r>
         <w:t>addressdetails</w:t>
       </w:r>
       <w:r>
         <w:t>.isml</w:t>
       </w:r>
-      <w:proofErr w:type="spellEnd"/>
-      <w:proofErr w:type="gramEnd"/>
       <w:r>
         <w:t xml:space="preserve"> </w:t>
       </w:r>
@@ -6653,7 +6485,6 @@
         </w:rPr>
         <w:t>&lt;</w:t>
       </w:r>
-      <w:proofErr w:type="spellStart"/>
       <w:r>
         <w:rPr>
           <w:rFonts w:ascii="Consolas" w:hAnsi="Consolas" w:cs="Consolas"/>
@@ -6664,7 +6495,6 @@
         </w:rPr>
         <w:t>isinclude</w:t>
       </w:r>
-      <w:proofErr w:type="spellEnd"/>
       <w:r>
         <w:rPr>
           <w:rFonts w:ascii="Consolas" w:hAnsi="Consolas" w:cs="Consolas"/>
@@ -6713,20 +6543,8 @@
           <w:szCs w:val="20"/>
           <w:shd w:val="clear" w:color="auto" w:fill="E8F2FE"/>
         </w:rPr>
-        <w:t>EDQ/</w:t>
-      </w:r>
-      <w:proofErr w:type="spellStart"/>
-      <w:r>
-        <w:rPr>
-          <w:rFonts w:ascii="Consolas" w:hAnsi="Consolas" w:cs="Consolas"/>
-          <w:color w:val="1290C3"/>
-          <w:sz w:val="20"/>
-          <w:szCs w:val="20"/>
-          <w:shd w:val="clear" w:color="auto" w:fill="E8F2FE"/>
-        </w:rPr>
-        <w:t>EDQUnicorn</w:t>
-      </w:r>
-      <w:proofErr w:type="spellEnd"/>
+        <w:t>EDQ/EDQUnicorn</w:t>
+      </w:r>
       <w:r>
         <w:rPr>
           <w:rFonts w:ascii="Consolas" w:hAnsi="Consolas" w:cs="Consolas"/>
@@ -6750,16 +6568,12 @@
       <w:r>
         <w:t>before the buttons definition in “</w:t>
       </w:r>
-      <w:proofErr w:type="spellStart"/>
-      <w:proofErr w:type="gramStart"/>
       <w:r>
         <w:t>addressdetails</w:t>
       </w:r>
       <w:r>
         <w:t>.isml</w:t>
       </w:r>
-      <w:proofErr w:type="spellEnd"/>
-      <w:proofErr w:type="gramEnd"/>
       <w:r>
         <w:t>” file</w:t>
       </w:r>
@@ -6835,15 +6649,7 @@
         <w:jc w:val="both"/>
       </w:pPr>
       <w:r>
-        <w:t xml:space="preserve">Go to </w:t>
-      </w:r>
-      <w:proofErr w:type="spellStart"/>
-      <w:r>
-        <w:t>SiteGenesis</w:t>
-      </w:r>
-      <w:proofErr w:type="spellEnd"/>
-      <w:r>
-        <w:t xml:space="preserve"> core cartridge and open the template located in templates </w:t>
+        <w:t xml:space="preserve">Go to SiteGenesis core cartridge and open the template located in templates </w:t>
       </w:r>
       <w:r>
         <w:sym w:font="Wingdings" w:char="F0E0"/>
@@ -6879,18 +6685,11 @@
         <w:sym w:font="Wingdings" w:char="F0E0"/>
       </w:r>
       <w:r>
-        <w:t xml:space="preserve"> </w:t>
-      </w:r>
-      <w:proofErr w:type="spellStart"/>
-      <w:proofErr w:type="gramStart"/>
-      <w:r>
-        <w:t>registration</w:t>
+        <w:t xml:space="preserve"> registration</w:t>
       </w:r>
       <w:r>
         <w:t>.isml</w:t>
       </w:r>
-      <w:proofErr w:type="spellEnd"/>
-      <w:proofErr w:type="gramEnd"/>
       <w:r>
         <w:t xml:space="preserve"> </w:t>
       </w:r>
@@ -6917,7 +6716,6 @@
         </w:rPr>
         <w:t>&lt;</w:t>
       </w:r>
-      <w:proofErr w:type="spellStart"/>
       <w:r>
         <w:rPr>
           <w:rFonts w:ascii="Consolas" w:hAnsi="Consolas" w:cs="Consolas"/>
@@ -6928,7 +6726,6 @@
         </w:rPr>
         <w:t>isinclude</w:t>
       </w:r>
-      <w:proofErr w:type="spellEnd"/>
       <w:r>
         <w:rPr>
           <w:rFonts w:ascii="Consolas" w:hAnsi="Consolas" w:cs="Consolas"/>
@@ -6977,20 +6774,8 @@
           <w:szCs w:val="20"/>
           <w:shd w:val="clear" w:color="auto" w:fill="E8F2FE"/>
         </w:rPr>
-        <w:t>EDQ/</w:t>
-      </w:r>
-      <w:proofErr w:type="spellStart"/>
-      <w:r>
-        <w:rPr>
-          <w:rFonts w:ascii="Consolas" w:hAnsi="Consolas" w:cs="Consolas"/>
-          <w:color w:val="1290C3"/>
-          <w:sz w:val="20"/>
-          <w:szCs w:val="20"/>
-          <w:shd w:val="clear" w:color="auto" w:fill="E8F2FE"/>
-        </w:rPr>
-        <w:t>EDQUnicorn</w:t>
-      </w:r>
-      <w:proofErr w:type="spellEnd"/>
+        <w:t>EDQ/EDQUnicorn</w:t>
+      </w:r>
       <w:r>
         <w:rPr>
           <w:rFonts w:ascii="Consolas" w:hAnsi="Consolas" w:cs="Consolas"/>
@@ -7024,7 +6809,6 @@
         </w:rPr>
         <w:t>&lt;/</w:t>
       </w:r>
-      <w:proofErr w:type="spellStart"/>
       <w:r>
         <w:rPr>
           <w:rFonts w:ascii="Consolas" w:hAnsi="Consolas" w:cs="Consolas"/>
@@ -7035,7 +6819,6 @@
         </w:rPr>
         <w:t>isdecorate</w:t>
       </w:r>
-      <w:proofErr w:type="spellEnd"/>
       <w:r>
         <w:rPr>
           <w:rFonts w:ascii="Consolas" w:hAnsi="Consolas" w:cs="Consolas"/>
@@ -7047,18 +6830,11 @@
         <w:t>&gt; in</w:t>
       </w:r>
       <w:r>
-        <w:t xml:space="preserve"> “</w:t>
-      </w:r>
-      <w:proofErr w:type="spellStart"/>
-      <w:proofErr w:type="gramStart"/>
-      <w:r>
-        <w:t>registration</w:t>
+        <w:t xml:space="preserve"> “registration</w:t>
       </w:r>
       <w:r>
         <w:t>.isml</w:t>
       </w:r>
-      <w:proofErr w:type="spellEnd"/>
-      <w:proofErr w:type="gramEnd"/>
       <w:r>
         <w:t>” file.</w:t>
       </w:r>
@@ -7131,15 +6907,7 @@
         <w:jc w:val="both"/>
       </w:pPr>
       <w:r>
-        <w:t xml:space="preserve">Go to </w:t>
-      </w:r>
-      <w:proofErr w:type="spellStart"/>
-      <w:r>
-        <w:t>SiteGenesis</w:t>
-      </w:r>
-      <w:proofErr w:type="spellEnd"/>
-      <w:r>
-        <w:t xml:space="preserve"> core cartridge and open the template located in templates </w:t>
+        <w:t xml:space="preserve">Go to SiteGenesis core cartridge and open the template located in templates </w:t>
       </w:r>
       <w:r>
         <w:sym w:font="Wingdings" w:char="F0E0"/>
@@ -7177,18 +6945,14 @@
       <w:r>
         <w:t xml:space="preserve"> </w:t>
       </w:r>
-      <w:bookmarkStart w:id="19" w:name="_Hlk532373011"/>
-      <w:proofErr w:type="spellStart"/>
-      <w:proofErr w:type="gramStart"/>
+      <w:bookmarkStart w:id="18" w:name="_Hlk532373011"/>
       <w:r>
         <w:t>billing</w:t>
       </w:r>
-      <w:bookmarkEnd w:id="19"/>
+      <w:bookmarkEnd w:id="18"/>
       <w:r>
         <w:t>.isml</w:t>
       </w:r>
-      <w:proofErr w:type="spellEnd"/>
-      <w:proofErr w:type="gramEnd"/>
       <w:r>
         <w:t xml:space="preserve"> </w:t>
       </w:r>
@@ -7215,7 +6979,6 @@
         </w:rPr>
         <w:t>&lt;</w:t>
       </w:r>
-      <w:proofErr w:type="spellStart"/>
       <w:r>
         <w:rPr>
           <w:rFonts w:ascii="Consolas" w:hAnsi="Consolas" w:cs="Consolas"/>
@@ -7226,7 +6989,6 @@
         </w:rPr>
         <w:t>isinclude</w:t>
       </w:r>
-      <w:proofErr w:type="spellEnd"/>
       <w:r>
         <w:rPr>
           <w:rFonts w:ascii="Consolas" w:hAnsi="Consolas" w:cs="Consolas"/>
@@ -7275,20 +7037,8 @@
           <w:szCs w:val="20"/>
           <w:shd w:val="clear" w:color="auto" w:fill="E8F2FE"/>
         </w:rPr>
-        <w:t>EDQ/</w:t>
-      </w:r>
-      <w:proofErr w:type="spellStart"/>
-      <w:r>
-        <w:rPr>
-          <w:rFonts w:ascii="Consolas" w:hAnsi="Consolas" w:cs="Consolas"/>
-          <w:color w:val="1290C3"/>
-          <w:sz w:val="20"/>
-          <w:szCs w:val="20"/>
-          <w:shd w:val="clear" w:color="auto" w:fill="E8F2FE"/>
-        </w:rPr>
-        <w:t>EDQUnicorn</w:t>
-      </w:r>
-      <w:proofErr w:type="spellEnd"/>
+        <w:t>EDQ/EDQUnicorn</w:t>
+      </w:r>
       <w:r>
         <w:rPr>
           <w:rFonts w:ascii="Consolas" w:hAnsi="Consolas" w:cs="Consolas"/>
@@ -7322,7 +7072,6 @@
         </w:rPr>
         <w:t>&lt;/</w:t>
       </w:r>
-      <w:proofErr w:type="spellStart"/>
       <w:r>
         <w:rPr>
           <w:rFonts w:ascii="Consolas" w:hAnsi="Consolas" w:cs="Consolas"/>
@@ -7333,7 +7082,6 @@
         </w:rPr>
         <w:t>isdecorate</w:t>
       </w:r>
-      <w:proofErr w:type="spellEnd"/>
       <w:r>
         <w:rPr>
           <w:rFonts w:ascii="Consolas" w:hAnsi="Consolas" w:cs="Consolas"/>
@@ -7348,18 +7096,11 @@
         <w:t>in</w:t>
       </w:r>
       <w:r>
-        <w:t xml:space="preserve"> “</w:t>
-      </w:r>
-      <w:proofErr w:type="spellStart"/>
-      <w:proofErr w:type="gramStart"/>
-      <w:r>
-        <w:t>billing</w:t>
+        <w:t xml:space="preserve"> “billing</w:t>
       </w:r>
       <w:r>
         <w:t>.isml</w:t>
       </w:r>
-      <w:proofErr w:type="spellEnd"/>
-      <w:proofErr w:type="gramEnd"/>
       <w:r>
         <w:t>” file.</w:t>
       </w:r>
@@ -7433,15 +7174,7 @@
         <w:jc w:val="both"/>
       </w:pPr>
       <w:r>
-        <w:t xml:space="preserve">Go to </w:t>
-      </w:r>
-      <w:proofErr w:type="spellStart"/>
-      <w:r>
-        <w:t>SiteGenesis</w:t>
-      </w:r>
-      <w:proofErr w:type="spellEnd"/>
-      <w:r>
-        <w:t xml:space="preserve"> core cartridge and open the template located in templates </w:t>
+        <w:t xml:space="preserve">Go to SiteGenesis core cartridge and open the template located in templates </w:t>
       </w:r>
       <w:r>
         <w:sym w:font="Wingdings" w:char="F0E0"/>
@@ -7485,16 +7218,12 @@
       <w:r>
         <w:t xml:space="preserve"> </w:t>
       </w:r>
-      <w:proofErr w:type="spellStart"/>
-      <w:proofErr w:type="gramStart"/>
       <w:r>
         <w:t>singleshipping</w:t>
       </w:r>
       <w:r>
         <w:t>.isml</w:t>
       </w:r>
-      <w:proofErr w:type="spellEnd"/>
-      <w:proofErr w:type="gramEnd"/>
       <w:r>
         <w:t xml:space="preserve"> </w:t>
       </w:r>
@@ -7521,7 +7250,6 @@
         </w:rPr>
         <w:t>&lt;</w:t>
       </w:r>
-      <w:proofErr w:type="spellStart"/>
       <w:r>
         <w:rPr>
           <w:rFonts w:ascii="Consolas" w:hAnsi="Consolas" w:cs="Consolas"/>
@@ -7532,7 +7260,6 @@
         </w:rPr>
         <w:t>isinclude</w:t>
       </w:r>
-      <w:proofErr w:type="spellEnd"/>
       <w:r>
         <w:rPr>
           <w:rFonts w:ascii="Consolas" w:hAnsi="Consolas" w:cs="Consolas"/>
@@ -7581,20 +7308,8 @@
           <w:szCs w:val="20"/>
           <w:shd w:val="clear" w:color="auto" w:fill="E8F2FE"/>
         </w:rPr>
-        <w:t>EDQ/</w:t>
-      </w:r>
-      <w:proofErr w:type="spellStart"/>
-      <w:r>
-        <w:rPr>
-          <w:rFonts w:ascii="Consolas" w:hAnsi="Consolas" w:cs="Consolas"/>
-          <w:color w:val="1290C3"/>
-          <w:sz w:val="20"/>
-          <w:szCs w:val="20"/>
-          <w:shd w:val="clear" w:color="auto" w:fill="E8F2FE"/>
-        </w:rPr>
-        <w:t>EDQUnicorn</w:t>
-      </w:r>
-      <w:proofErr w:type="spellEnd"/>
+        <w:t>EDQ/EDQUnicorn</w:t>
+      </w:r>
       <w:r>
         <w:rPr>
           <w:rFonts w:ascii="Consolas" w:hAnsi="Consolas" w:cs="Consolas"/>
@@ -7628,7 +7343,6 @@
         </w:rPr>
         <w:t>&lt;/</w:t>
       </w:r>
-      <w:proofErr w:type="spellStart"/>
       <w:r>
         <w:rPr>
           <w:rFonts w:ascii="Consolas" w:hAnsi="Consolas" w:cs="Consolas"/>
@@ -7639,7 +7353,6 @@
         </w:rPr>
         <w:t>isdecorate</w:t>
       </w:r>
-      <w:proofErr w:type="spellEnd"/>
       <w:r>
         <w:rPr>
           <w:rFonts w:ascii="Consolas" w:hAnsi="Consolas" w:cs="Consolas"/>
@@ -7656,16 +7369,12 @@
       <w:r>
         <w:t xml:space="preserve"> “</w:t>
       </w:r>
-      <w:proofErr w:type="spellStart"/>
-      <w:proofErr w:type="gramStart"/>
       <w:r>
         <w:t>singleshipping</w:t>
       </w:r>
       <w:r>
         <w:t>.isml</w:t>
       </w:r>
-      <w:proofErr w:type="spellEnd"/>
-      <w:proofErr w:type="gramEnd"/>
       <w:r>
         <w:t>” file.</w:t>
       </w:r>
@@ -7738,7 +7447,7 @@
           <w:szCs w:val="22"/>
         </w:rPr>
       </w:pPr>
-      <w:bookmarkStart w:id="20" w:name="_Toc357258"/>
+      <w:bookmarkStart w:id="19" w:name="_Toc357258"/>
       <w:r>
         <w:rPr>
           <w:rFonts w:asciiTheme="minorHAnsi" w:hAnsiTheme="minorHAnsi"/>
@@ -7820,26 +7529,18 @@
         </w:rPr>
         <w:t>rchitecture</w:t>
       </w:r>
-      <w:bookmarkEnd w:id="20"/>
+      <w:bookmarkEnd w:id="19"/>
     </w:p>
     <w:p>
       <w:pPr>
         <w:ind w:firstLine="720"/>
         <w:jc w:val="both"/>
       </w:pPr>
-      <w:proofErr w:type="spellStart"/>
-      <w:r>
-        <w:rPr>
-          <w:b/>
-        </w:rPr>
-        <w:t>EDQHeaders</w:t>
-      </w:r>
-      <w:proofErr w:type="spellEnd"/>
-      <w:r>
-        <w:rPr>
-          <w:b/>
-        </w:rPr>
-        <w:t xml:space="preserve"> integration</w:t>
+      <w:r>
+        <w:rPr>
+          <w:b/>
+        </w:rPr>
+        <w:t>EDQHeaders integration</w:t>
       </w:r>
     </w:p>
     <w:p>
@@ -7878,14 +7579,12 @@
       <w:r>
         <w:t xml:space="preserve"> </w:t>
       </w:r>
-      <w:proofErr w:type="spellStart"/>
       <w:r>
         <w:t>htmlHead</w:t>
       </w:r>
       <w:r>
         <w:t>.isml</w:t>
       </w:r>
-      <w:proofErr w:type="spellEnd"/>
       <w:r>
         <w:t>.</w:t>
       </w:r>
@@ -7902,14 +7601,12 @@
       <w:r>
         <w:t>Copy the next header line at the end of the file “</w:t>
       </w:r>
-      <w:proofErr w:type="spellStart"/>
       <w:r>
         <w:t>htmlHead</w:t>
       </w:r>
       <w:r>
         <w:t>.isml</w:t>
       </w:r>
-      <w:proofErr w:type="spellEnd"/>
       <w:r>
         <w:t xml:space="preserve">” file </w:t>
       </w:r>
@@ -7923,7 +7620,6 @@
         </w:rPr>
         <w:t>&lt;</w:t>
       </w:r>
-      <w:proofErr w:type="spellStart"/>
       <w:r>
         <w:rPr>
           <w:rFonts w:ascii="Consolas" w:hAnsi="Consolas" w:cs="Consolas"/>
@@ -7934,7 +7630,6 @@
         </w:rPr>
         <w:t>isinclude</w:t>
       </w:r>
-      <w:proofErr w:type="spellEnd"/>
       <w:r>
         <w:rPr>
           <w:rFonts w:ascii="Consolas" w:hAnsi="Consolas" w:cs="Consolas"/>
@@ -7983,20 +7678,8 @@
           <w:szCs w:val="20"/>
           <w:shd w:val="clear" w:color="auto" w:fill="E8F2FE"/>
         </w:rPr>
-        <w:t>EDQ/</w:t>
-      </w:r>
-      <w:proofErr w:type="spellStart"/>
-      <w:r>
-        <w:rPr>
-          <w:rFonts w:ascii="Consolas" w:hAnsi="Consolas" w:cs="Consolas"/>
-          <w:color w:val="1290C3"/>
-          <w:sz w:val="20"/>
-          <w:szCs w:val="20"/>
-          <w:shd w:val="clear" w:color="auto" w:fill="E8F2FE"/>
-        </w:rPr>
-        <w:t>EDQHeaders</w:t>
-      </w:r>
-      <w:proofErr w:type="spellEnd"/>
+        <w:t>EDQ/EDQHeaders</w:t>
+      </w:r>
       <w:r>
         <w:rPr>
           <w:rFonts w:ascii="Consolas" w:hAnsi="Consolas" w:cs="Consolas"/>
@@ -8084,19 +7767,11 @@
           <w:b/>
         </w:rPr>
       </w:pPr>
-      <w:proofErr w:type="spellStart"/>
-      <w:r>
-        <w:rPr>
-          <w:b/>
-        </w:rPr>
-        <w:t>EDQUnicorn</w:t>
-      </w:r>
-      <w:proofErr w:type="spellEnd"/>
-      <w:r>
-        <w:rPr>
-          <w:b/>
-        </w:rPr>
-        <w:t xml:space="preserve"> integration</w:t>
+      <w:r>
+        <w:rPr>
+          <w:b/>
+        </w:rPr>
+        <w:t>EDQUnicorn integration</w:t>
       </w:r>
     </w:p>
     <w:p>
@@ -8145,16 +7820,11 @@
         <w:sym w:font="Wingdings" w:char="F0E0"/>
       </w:r>
       <w:r>
-        <w:t xml:space="preserve"> </w:t>
-      </w:r>
-      <w:proofErr w:type="spellStart"/>
-      <w:r>
-        <w:t>registerForm</w:t>
+        <w:t xml:space="preserve"> registerForm</w:t>
       </w:r>
       <w:r>
         <w:t>.isml</w:t>
       </w:r>
-      <w:proofErr w:type="spellEnd"/>
       <w:r>
         <w:t xml:space="preserve"> </w:t>
       </w:r>
@@ -8170,16 +7840,11 @@
       </w:pPr>
       <w:r>
         <w:lastRenderedPageBreak/>
-        <w:t>Copy the next line at the end of “</w:t>
-      </w:r>
-      <w:proofErr w:type="spellStart"/>
-      <w:r>
-        <w:t>registerForm</w:t>
+        <w:t>Copy the next line at the end of “registerForm</w:t>
       </w:r>
       <w:r>
         <w:t>.isml</w:t>
       </w:r>
-      <w:proofErr w:type="spellEnd"/>
       <w:r>
         <w:t xml:space="preserve">” file </w:t>
       </w:r>
@@ -8193,7 +7858,6 @@
         </w:rPr>
         <w:t>&lt;</w:t>
       </w:r>
-      <w:proofErr w:type="spellStart"/>
       <w:r>
         <w:rPr>
           <w:rFonts w:ascii="Consolas" w:hAnsi="Consolas" w:cs="Consolas"/>
@@ -8204,7 +7868,6 @@
         </w:rPr>
         <w:t>isinclude</w:t>
       </w:r>
-      <w:proofErr w:type="spellEnd"/>
       <w:r>
         <w:rPr>
           <w:rFonts w:ascii="Consolas" w:hAnsi="Consolas" w:cs="Consolas"/>
@@ -8253,20 +7916,8 @@
           <w:szCs w:val="20"/>
           <w:shd w:val="clear" w:color="auto" w:fill="E8F2FE"/>
         </w:rPr>
-        <w:t>EDQ/</w:t>
-      </w:r>
-      <w:proofErr w:type="spellStart"/>
-      <w:r>
-        <w:rPr>
-          <w:rFonts w:ascii="Consolas" w:hAnsi="Consolas" w:cs="Consolas"/>
-          <w:color w:val="1290C3"/>
-          <w:sz w:val="20"/>
-          <w:szCs w:val="20"/>
-          <w:shd w:val="clear" w:color="auto" w:fill="E8F2FE"/>
-        </w:rPr>
-        <w:t>EDQUnicorn</w:t>
-      </w:r>
-      <w:proofErr w:type="spellEnd"/>
+        <w:t>EDQ/EDQUnicorn</w:t>
+      </w:r>
       <w:r>
         <w:rPr>
           <w:rFonts w:ascii="Consolas" w:hAnsi="Consolas" w:cs="Consolas"/>
@@ -8414,16 +8065,11 @@
         <w:sym w:font="Wingdings" w:char="F0E0"/>
       </w:r>
       <w:r>
-        <w:t xml:space="preserve"> </w:t>
-      </w:r>
-      <w:proofErr w:type="spellStart"/>
-      <w:r>
-        <w:t>addressForm</w:t>
+        <w:t xml:space="preserve"> addressForm</w:t>
       </w:r>
       <w:r>
         <w:t>.isml</w:t>
       </w:r>
-      <w:proofErr w:type="spellEnd"/>
     </w:p>
     <w:p>
       <w:pPr>
@@ -8442,16 +8088,11 @@
         </w:rPr>
       </w:pPr>
       <w:r>
-        <w:t>Copy the next line in “</w:t>
-      </w:r>
-      <w:proofErr w:type="spellStart"/>
-      <w:r>
-        <w:t>addressForm</w:t>
+        <w:t>Copy the next line in “addressForm</w:t>
       </w:r>
       <w:r>
         <w:t>.isml</w:t>
       </w:r>
-      <w:proofErr w:type="spellEnd"/>
       <w:r>
         <w:t xml:space="preserve">” file </w:t>
       </w:r>
@@ -8465,7 +8106,6 @@
         </w:rPr>
         <w:t>&lt;</w:t>
       </w:r>
-      <w:proofErr w:type="spellStart"/>
       <w:r>
         <w:rPr>
           <w:rFonts w:ascii="Consolas" w:hAnsi="Consolas" w:cs="Consolas"/>
@@ -8476,7 +8116,6 @@
         </w:rPr>
         <w:t>isinclude</w:t>
       </w:r>
-      <w:proofErr w:type="spellEnd"/>
       <w:r>
         <w:rPr>
           <w:rFonts w:ascii="Consolas" w:hAnsi="Consolas" w:cs="Consolas"/>
@@ -8527,7 +8166,6 @@
         </w:rPr>
         <w:t>EDQ/</w:t>
       </w:r>
-      <w:proofErr w:type="spellStart"/>
       <w:r>
         <w:rPr>
           <w:rFonts w:ascii="Consolas" w:hAnsi="Consolas" w:cs="Consolas"/>
@@ -8538,7 +8176,6 @@
         </w:rPr>
         <w:t>EDQUnicorn</w:t>
       </w:r>
-      <w:proofErr w:type="spellEnd"/>
       <w:r>
         <w:rPr>
           <w:rFonts w:ascii="Consolas" w:hAnsi="Consolas" w:cs="Consolas"/>
@@ -8717,18 +8354,11 @@
         <w:sym w:font="Wingdings" w:char="F0E0"/>
       </w:r>
       <w:r>
-        <w:t xml:space="preserve"> </w:t>
-      </w:r>
-      <w:proofErr w:type="spellStart"/>
-      <w:proofErr w:type="gramStart"/>
-      <w:r>
-        <w:t>checkout</w:t>
+        <w:t xml:space="preserve"> checkout</w:t>
       </w:r>
       <w:r>
         <w:t>.isml</w:t>
       </w:r>
-      <w:proofErr w:type="spellEnd"/>
-      <w:proofErr w:type="gramEnd"/>
       <w:r>
         <w:t xml:space="preserve"> </w:t>
       </w:r>
@@ -8762,7 +8392,6 @@
         </w:rPr>
         <w:t>&lt;</w:t>
       </w:r>
-      <w:proofErr w:type="spellStart"/>
       <w:r>
         <w:rPr>
           <w:rFonts w:ascii="Consolas" w:hAnsi="Consolas" w:cs="Consolas"/>
@@ -8773,7 +8402,6 @@
         </w:rPr>
         <w:t>isinclude</w:t>
       </w:r>
-      <w:proofErr w:type="spellEnd"/>
       <w:r>
         <w:rPr>
           <w:rFonts w:ascii="Consolas" w:hAnsi="Consolas" w:cs="Consolas"/>
@@ -8822,20 +8450,8 @@
           <w:szCs w:val="20"/>
           <w:shd w:val="clear" w:color="auto" w:fill="E8F2FE"/>
         </w:rPr>
-        <w:t>EDQ/</w:t>
-      </w:r>
-      <w:proofErr w:type="spellStart"/>
-      <w:r>
-        <w:rPr>
-          <w:rFonts w:ascii="Consolas" w:hAnsi="Consolas" w:cs="Consolas"/>
-          <w:color w:val="1290C3"/>
-          <w:sz w:val="20"/>
-          <w:szCs w:val="20"/>
-          <w:shd w:val="clear" w:color="auto" w:fill="E8F2FE"/>
-        </w:rPr>
-        <w:t>EDQUnicorn</w:t>
-      </w:r>
-      <w:proofErr w:type="spellEnd"/>
+        <w:t>EDQ/EDQUnicorn</w:t>
+      </w:r>
       <w:r>
         <w:rPr>
           <w:rFonts w:ascii="Consolas" w:hAnsi="Consolas" w:cs="Consolas"/>
@@ -8863,18 +8479,11 @@
         <w:t xml:space="preserve"> </w:t>
       </w:r>
       <w:r>
-        <w:t>in “</w:t>
-      </w:r>
-      <w:proofErr w:type="spellStart"/>
-      <w:proofErr w:type="gramStart"/>
-      <w:r>
-        <w:t>checkout</w:t>
+        <w:t>in “checkout</w:t>
       </w:r>
       <w:r>
         <w:t>.isml</w:t>
       </w:r>
-      <w:proofErr w:type="spellEnd"/>
-      <w:proofErr w:type="gramEnd"/>
       <w:r>
         <w:t>” file.</w:t>
       </w:r>
@@ -8969,7 +8578,6 @@
         <w:lastRenderedPageBreak/>
         <w:t xml:space="preserve">In the </w:t>
       </w:r>
-      <w:proofErr w:type="gramStart"/>
       <w:r>
         <w:rPr>
           <w:rFonts w:ascii="Consolas" w:hAnsi="Consolas" w:cs="Consolas"/>
@@ -8978,18 +8586,7 @@
           <w:szCs w:val="20"/>
           <w:shd w:val="clear" w:color="auto" w:fill="E8F2FE"/>
         </w:rPr>
-        <w:t>&lt;!--</w:t>
-      </w:r>
-      <w:proofErr w:type="gramEnd"/>
-      <w:r>
-        <w:rPr>
-          <w:rFonts w:ascii="Consolas" w:hAnsi="Consolas" w:cs="Consolas"/>
-          <w:color w:val="3F7F5F"/>
-          <w:sz w:val="20"/>
-          <w:szCs w:val="20"/>
-          <w:shd w:val="clear" w:color="auto" w:fill="E8F2FE"/>
-        </w:rPr>
-        <w:t xml:space="preserve"> Step 1: Shipping --&gt; </w:t>
+        <w:t xml:space="preserve">&lt;!-- Step 1: Shipping --&gt; </w:t>
       </w:r>
       <w:r>
         <w:t xml:space="preserve">section add an attribute </w:t>
@@ -9021,14 +8618,12 @@
         </w:rPr>
         <w:t>“</w:t>
       </w:r>
-      <w:proofErr w:type="spellStart"/>
       <w:r>
         <w:rPr>
           <w:b/>
         </w:rPr>
         <w:t>editShipping</w:t>
       </w:r>
-      <w:proofErr w:type="spellEnd"/>
       <w:r>
         <w:rPr>
           <w:b/>
@@ -9131,7 +8726,6 @@
       <w:r>
         <w:t xml:space="preserve">In the </w:t>
       </w:r>
-      <w:proofErr w:type="gramStart"/>
       <w:r>
         <w:rPr>
           <w:rFonts w:ascii="Consolas" w:hAnsi="Consolas" w:cs="Consolas"/>
@@ -9140,18 +8734,7 @@
           <w:szCs w:val="20"/>
           <w:shd w:val="clear" w:color="auto" w:fill="E8F2FE"/>
         </w:rPr>
-        <w:t>&lt;!--</w:t>
-      </w:r>
-      <w:proofErr w:type="gramEnd"/>
-      <w:r>
-        <w:rPr>
-          <w:rFonts w:ascii="Consolas" w:hAnsi="Consolas" w:cs="Consolas"/>
-          <w:color w:val="3F7F5F"/>
-          <w:sz w:val="20"/>
-          <w:szCs w:val="20"/>
-          <w:shd w:val="clear" w:color="auto" w:fill="E8F2FE"/>
-        </w:rPr>
-        <w:t xml:space="preserve"> Step 2: Payment and Billing--&gt; </w:t>
+        <w:t xml:space="preserve">&lt;!-- Step 2: Payment and Billing--&gt; </w:t>
       </w:r>
       <w:r>
         <w:t xml:space="preserve">section add an attribute </w:t>
@@ -9183,14 +8766,12 @@
         </w:rPr>
         <w:t>“</w:t>
       </w:r>
-      <w:proofErr w:type="spellStart"/>
       <w:r>
         <w:rPr>
           <w:b/>
         </w:rPr>
         <w:t>editPayment</w:t>
       </w:r>
-      <w:proofErr w:type="spellEnd"/>
       <w:r>
         <w:rPr>
           <w:b/>
@@ -9453,26 +9034,18 @@
       <w:pPr>
         <w:pStyle w:val="Heading2"/>
       </w:pPr>
-      <w:bookmarkStart w:id="21" w:name="_Toc357259"/>
+      <w:bookmarkStart w:id="20" w:name="_Toc357259"/>
       <w:r>
         <w:t>3.3</w:t>
       </w:r>
       <w:r>
         <w:t xml:space="preserve"> Testing</w:t>
       </w:r>
-      <w:bookmarkEnd w:id="21"/>
-    </w:p>
-    <w:p>
-      <w:r>
-        <w:t>For both (</w:t>
-      </w:r>
-      <w:proofErr w:type="spellStart"/>
-      <w:r>
-        <w:t>sitegenesis</w:t>
-      </w:r>
-      <w:proofErr w:type="spellEnd"/>
-      <w:r>
-        <w:t xml:space="preserve"> and storefront reference architecture) stores the testing touchpoints are the same.</w:t>
+      <w:bookmarkEnd w:id="20"/>
+    </w:p>
+    <w:p>
+      <w:r>
+        <w:t>For both (sitegenesis and storefront reference architecture) stores the testing touchpoints are the same.</w:t>
       </w:r>
     </w:p>
     <w:p>
@@ -9485,7 +9058,7 @@
           <w:szCs w:val="22"/>
         </w:rPr>
       </w:pPr>
-      <w:bookmarkStart w:id="22" w:name="_Toc357260"/>
+      <w:bookmarkStart w:id="21" w:name="_Toc357260"/>
       <w:r>
         <w:rPr>
           <w:rFonts w:asciiTheme="minorHAnsi" w:hAnsiTheme="minorHAnsi"/>
@@ -9541,7 +9114,7 @@
         </w:rPr>
         <w:t>alidation</w:t>
       </w:r>
-      <w:bookmarkEnd w:id="22"/>
+      <w:bookmarkEnd w:id="21"/>
     </w:p>
     <w:p>
       <w:pPr>
@@ -9643,7 +9216,7 @@
           <w:szCs w:val="22"/>
         </w:rPr>
       </w:pPr>
-      <w:bookmarkStart w:id="23" w:name="_Toc357261"/>
+      <w:bookmarkStart w:id="22" w:name="_Toc357261"/>
       <w:r>
         <w:rPr>
           <w:rFonts w:asciiTheme="minorHAnsi" w:hAnsiTheme="minorHAnsi"/>
@@ -9689,7 +9262,7 @@
         </w:rPr>
         <w:t>alidation</w:t>
       </w:r>
-      <w:bookmarkEnd w:id="23"/>
+      <w:bookmarkEnd w:id="22"/>
     </w:p>
     <w:p>
       <w:pPr>
@@ -9789,7 +9362,7 @@
           <w:szCs w:val="22"/>
         </w:rPr>
       </w:pPr>
-      <w:bookmarkStart w:id="24" w:name="_Toc357262"/>
+      <w:bookmarkStart w:id="23" w:name="_Toc357262"/>
       <w:r>
         <w:rPr>
           <w:rFonts w:asciiTheme="minorHAnsi" w:hAnsiTheme="minorHAnsi"/>
@@ -9835,7 +9408,7 @@
         </w:rPr>
         <w:t>ngine</w:t>
       </w:r>
-      <w:bookmarkEnd w:id="24"/>
+      <w:bookmarkEnd w:id="23"/>
     </w:p>
     <w:p>
       <w:pPr>
@@ -10058,7 +9631,7 @@
           <w:szCs w:val="22"/>
         </w:rPr>
       </w:pPr>
-      <w:bookmarkStart w:id="25" w:name="_Toc357263"/>
+      <w:bookmarkStart w:id="24" w:name="_Toc357263"/>
       <w:r>
         <w:rPr>
           <w:rFonts w:asciiTheme="minorHAnsi" w:hAnsiTheme="minorHAnsi"/>
@@ -10104,7 +9677,7 @@
         </w:rPr>
         <w:t>ntuitive</w:t>
       </w:r>
-      <w:bookmarkEnd w:id="25"/>
+      <w:bookmarkEnd w:id="24"/>
     </w:p>
     <w:p>
       <w:pPr>
@@ -10284,24 +9857,24 @@
       <w:pPr>
         <w:pStyle w:val="Heading1"/>
       </w:pPr>
-      <w:bookmarkStart w:id="26" w:name="_Toc357264"/>
+      <w:bookmarkStart w:id="25" w:name="_Toc357264"/>
       <w:r>
         <w:t>4. Operations, Maintenance</w:t>
       </w:r>
+      <w:bookmarkEnd w:id="25"/>
+    </w:p>
+    <w:p>
+      <w:pPr>
+        <w:pStyle w:val="Heading2"/>
+      </w:pPr>
+      <w:bookmarkStart w:id="26" w:name="_Toc357265"/>
+      <w:r>
+        <w:t>4.1</w:t>
+      </w:r>
+      <w:r>
+        <w:t xml:space="preserve"> Availability</w:t>
+      </w:r>
       <w:bookmarkEnd w:id="26"/>
-    </w:p>
-    <w:p>
-      <w:pPr>
-        <w:pStyle w:val="Heading2"/>
-      </w:pPr>
-      <w:bookmarkStart w:id="27" w:name="_Toc357265"/>
-      <w:r>
-        <w:t>4.1</w:t>
-      </w:r>
-      <w:r>
-        <w:t xml:space="preserve"> Availability</w:t>
-      </w:r>
-      <w:bookmarkEnd w:id="27"/>
     </w:p>
     <w:p>
       <w:pPr>
@@ -10387,14 +9960,14 @@
       <w:pPr>
         <w:pStyle w:val="Heading2"/>
       </w:pPr>
-      <w:bookmarkStart w:id="28" w:name="_Toc357266"/>
+      <w:bookmarkStart w:id="27" w:name="_Toc357266"/>
       <w:r>
         <w:t>4.2</w:t>
       </w:r>
       <w:r>
         <w:t xml:space="preserve"> Support</w:t>
       </w:r>
-      <w:bookmarkEnd w:id="28"/>
+      <w:bookmarkEnd w:id="27"/>
     </w:p>
     <w:p>
       <w:pPr>
@@ -10451,39 +10024,31 @@
       <w:pPr>
         <w:pStyle w:val="Heading1"/>
       </w:pPr>
-      <w:bookmarkStart w:id="29" w:name="_Toc357267"/>
+      <w:bookmarkStart w:id="28" w:name="_Toc357267"/>
       <w:r>
         <w:t>5. User Guide</w:t>
       </w:r>
+      <w:bookmarkEnd w:id="28"/>
+    </w:p>
+    <w:p>
+      <w:pPr>
+        <w:pStyle w:val="Heading2"/>
+      </w:pPr>
+      <w:bookmarkStart w:id="29" w:name="_Toc357268"/>
+      <w:r>
+        <w:t>5.1</w:t>
+      </w:r>
+      <w:r>
+        <w:t xml:space="preserve"> Business Manager</w:t>
+      </w:r>
       <w:bookmarkEnd w:id="29"/>
     </w:p>
     <w:p>
       <w:pPr>
-        <w:pStyle w:val="Heading2"/>
-      </w:pPr>
-      <w:bookmarkStart w:id="30" w:name="_Toc357268"/>
-      <w:r>
-        <w:t>5.1</w:t>
-      </w:r>
-      <w:r>
-        <w:t xml:space="preserve"> Business Manager</w:t>
-      </w:r>
-      <w:bookmarkEnd w:id="30"/>
-    </w:p>
-    <w:p>
-      <w:pPr>
-        <w:jc w:val="both"/>
-      </w:pPr>
-      <w:r>
-        <w:t xml:space="preserve">Once the EDQ </w:t>
-      </w:r>
-      <w:proofErr w:type="spellStart"/>
-      <w:r>
-        <w:t>SitePreferences</w:t>
-      </w:r>
-      <w:proofErr w:type="spellEnd"/>
-      <w:r>
-        <w:t xml:space="preserve"> are uploaded in the business manager; choose your site and go to </w:t>
+        <w:jc w:val="both"/>
+      </w:pPr>
+      <w:r>
+        <w:t xml:space="preserve">Once the EDQ SitePreferences are uploaded in the business manager; choose your site and go to </w:t>
       </w:r>
       <w:r>
         <w:rPr>
@@ -10633,15 +10198,7 @@
         <w:jc w:val="both"/>
       </w:pPr>
       <w:r>
-        <w:t>Preferred address search engine (</w:t>
-      </w:r>
-      <w:proofErr w:type="spellStart"/>
-      <w:r>
-        <w:t>Enum</w:t>
-      </w:r>
-      <w:proofErr w:type="spellEnd"/>
-      <w:r>
-        <w:t xml:space="preserve"> of String): Select one option between:</w:t>
+        <w:t>Preferred address search engine (Enum of String): Select one option between:</w:t>
       </w:r>
     </w:p>
     <w:p>
@@ -10719,15 +10276,7 @@
         <w:jc w:val="both"/>
       </w:pPr>
       <w:r>
-        <w:t>Staging (</w:t>
-      </w:r>
-      <w:proofErr w:type="spellStart"/>
-      <w:r>
-        <w:t>Enum</w:t>
-      </w:r>
-      <w:proofErr w:type="spellEnd"/>
-      <w:r>
-        <w:t xml:space="preserve"> of String): Select one option between:</w:t>
+        <w:t>Staging (Enum of String): Select one option between:</w:t>
       </w:r>
     </w:p>
     <w:p>
@@ -10824,14 +10373,14 @@
       <w:pPr>
         <w:pStyle w:val="Heading2"/>
       </w:pPr>
-      <w:bookmarkStart w:id="31" w:name="_Toc357269"/>
+      <w:bookmarkStart w:id="30" w:name="_Toc357269"/>
       <w:r>
         <w:t>5.3 Storefront Functiona</w:t>
       </w:r>
       <w:r>
         <w:t>lity</w:t>
       </w:r>
-      <w:bookmarkEnd w:id="31"/>
+      <w:bookmarkEnd w:id="30"/>
     </w:p>
     <w:p>
       <w:pPr>
@@ -10845,13 +10394,8 @@
       <w:pPr>
         <w:jc w:val="both"/>
       </w:pPr>
-      <w:proofErr w:type="spellStart"/>
-      <w:r>
-        <w:t>SiteGenesis</w:t>
-      </w:r>
-      <w:proofErr w:type="spellEnd"/>
-      <w:r>
-        <w:t xml:space="preserve"> (SGJC)</w:t>
+      <w:r>
+        <w:t>SiteGenesis (SGJC)</w:t>
       </w:r>
     </w:p>
     <w:tbl>
@@ -11746,11 +11290,11 @@
       <w:pPr>
         <w:pStyle w:val="Heading1"/>
       </w:pPr>
-      <w:bookmarkStart w:id="32" w:name="_Toc357270"/>
+      <w:bookmarkStart w:id="31" w:name="_Toc357270"/>
       <w:r>
         <w:t>6. Known Issues</w:t>
       </w:r>
-      <w:bookmarkEnd w:id="32"/>
+      <w:bookmarkEnd w:id="31"/>
     </w:p>
     <w:p>
       <w:pPr>
@@ -11774,11 +11318,11 @@
       <w:pPr>
         <w:pStyle w:val="Heading1"/>
       </w:pPr>
-      <w:bookmarkStart w:id="33" w:name="_Toc357271"/>
+      <w:bookmarkStart w:id="32" w:name="_Toc357271"/>
       <w:r>
         <w:t>7. Release History</w:t>
       </w:r>
-      <w:bookmarkEnd w:id="33"/>
+      <w:bookmarkEnd w:id="32"/>
     </w:p>
     <w:tbl>
       <w:tblPr>
@@ -11842,7 +11386,12 @@
               <w:jc w:val="both"/>
             </w:pPr>
             <w:r>
-              <w:t>18.0.0</w:t>
+              <w:t>19.1</w:t>
+            </w:r>
+            <w:bookmarkStart w:id="33" w:name="_GoBack"/>
+            <w:bookmarkEnd w:id="33"/>
+            <w:r>
+              <w:t>.0</w:t>
             </w:r>
           </w:p>
         </w:tc>
@@ -11959,7 +11508,7 @@
         <w:noProof/>
         <w:color w:val="4472C4" w:themeColor="accent1"/>
       </w:rPr>
-      <w:t>22</w:t>
+      <w:t>23</w:t>
     </w:r>
     <w:r>
       <w:rPr>
@@ -15536,7 +15085,7 @@
 </file>
 
 <file path=customXml/itemProps1.xml><?xml version="1.0" encoding="utf-8"?>
-<ds:datastoreItem xmlns:ds="http://schemas.openxmlformats.org/officeDocument/2006/customXml" ds:itemID="{45E254A7-029A-42AE-A4CD-8E6EC2C639B1}">
+<ds:datastoreItem xmlns:ds="http://schemas.openxmlformats.org/officeDocument/2006/customXml" ds:itemID="{40B84969-91BC-4D89-9E2A-BC421CFB02B3}">
   <ds:schemaRefs>
     <ds:schemaRef ds:uri="http://schemas.openxmlformats.org/officeDocument/2006/bibliography"/>
   </ds:schemaRefs>

</xml_diff>